<commit_message>
randm change to pavan file
</commit_message>
<xml_diff>
--- a/practice scripts/test_pavan/test wrd.docx
+++ b/practice scripts/test_pavan/test wrd.docx
@@ -20,6 +20,11 @@
     <w:p>
       <w:r>
         <w:t xml:space="preserve">Time 2 hours </w:t>
+      </w:r>
+    </w:p>
+    <w:p>
+      <w:r>
+        <w:t>File changes: ayub</w:t>
       </w:r>
       <w:bookmarkStart w:id="0" w:name="_GoBack"/>
       <w:bookmarkEnd w:id="0"/>

</xml_diff>

<commit_message>
added a new data
</commit_message>
<xml_diff>
--- a/practice scripts/test_pavan/test wrd.docx
+++ b/practice scripts/test_pavan/test wrd.docx
@@ -20,6 +20,11 @@
     <w:p>
       <w:r>
         <w:t xml:space="preserve">Time 2 hours </w:t>
+      </w:r>
+    </w:p>
+    <w:p>
+      <w:r>
+        <w:t xml:space="preserve">Done with training </w:t>
       </w:r>
       <w:bookmarkStart w:id="0" w:name="_GoBack"/>
       <w:bookmarkEnd w:id="0"/>

</xml_diff>